<commit_message>
the sacred texts update
</commit_message>
<xml_diff>
--- a/Assets/Docs/Gooberfish.docx
+++ b/Assets/Docs/Gooberfish.docx
@@ -43,6 +43,29 @@
       <w:pPr>
         <w:pStyle w:val="ListParagraph"/>
         <w:numPr>
+          <w:ilvl w:val="1"/>
+          <w:numId w:val="1"/>
+        </w:numPr>
+      </w:pPr>
+      <w:r>
+        <w:t xml:space="preserve">Oddly </w:t>
+      </w:r>
+      <w:proofErr w:type="gramStart"/>
+      <w:r>
+        <w:t>similar to</w:t>
+      </w:r>
+      <w:proofErr w:type="gramEnd"/>
+      <w:r>
+        <w:t xml:space="preserve"> sardines in many ways</w:t>
+      </w:r>
+      <w:r>
+        <w:t>, just way gooier in texture. As such even more people as disgusted by them, even though they’re an amazing source of nutrients. Some biologists say they’re distant, shallow water, cousins of the Blobfish.</w:t>
+      </w:r>
+    </w:p>
+    <w:p>
+      <w:pPr>
+        <w:pStyle w:val="ListParagraph"/>
+        <w:numPr>
           <w:ilvl w:val="0"/>
           <w:numId w:val="1"/>
         </w:numPr>
@@ -73,6 +96,37 @@
       <w:pPr>
         <w:pStyle w:val="ListParagraph"/>
         <w:numPr>
+          <w:ilvl w:val="1"/>
+          <w:numId w:val="1"/>
+        </w:numPr>
+      </w:pPr>
+      <w:r>
+        <w:t>This is a carp. Fish don’t really get more ordinary than this. There’s a good joke about them though. Why shouldn’t you go fishing in a helicopter? So that carp doesn’t hit the fan</w:t>
+      </w:r>
+      <w:r>
+        <w:t xml:space="preserve">, heh </w:t>
+      </w:r>
+      <w:proofErr w:type="spellStart"/>
+      <w:r>
+        <w:t>heh</w:t>
+      </w:r>
+      <w:proofErr w:type="spellEnd"/>
+      <w:r>
+        <w:t xml:space="preserve"> </w:t>
+      </w:r>
+      <w:proofErr w:type="spellStart"/>
+      <w:r>
+        <w:t>heh</w:t>
+      </w:r>
+      <w:proofErr w:type="spellEnd"/>
+      <w:r>
+        <w:t>.</w:t>
+      </w:r>
+    </w:p>
+    <w:p>
+      <w:pPr>
+        <w:pStyle w:val="ListParagraph"/>
+        <w:numPr>
           <w:ilvl w:val="0"/>
           <w:numId w:val="1"/>
         </w:numPr>
@@ -99,6 +153,40 @@
       <w:pPr>
         <w:pStyle w:val="ListParagraph"/>
         <w:numPr>
+          <w:ilvl w:val="1"/>
+          <w:numId w:val="1"/>
+        </w:numPr>
+      </w:pPr>
+      <w:r>
+        <w:t xml:space="preserve">Scarily fast for their size, though they’re far from the smartest or the most aware of their surroundings. This makes them possible to catch, otherwise I bet they’d be as elusive as the legendary </w:t>
+      </w:r>
+      <w:proofErr w:type="spellStart"/>
+      <w:r>
+        <w:t>Voidfish</w:t>
+      </w:r>
+      <w:proofErr w:type="spellEnd"/>
+      <w:r>
+        <w:t>. I also bet that if CERN r</w:t>
+      </w:r>
+      <w:r>
+        <w:t>a</w:t>
+      </w:r>
+      <w:r>
+        <w:t xml:space="preserve">n on fish and not subatomic particles, they’d use </w:t>
+      </w:r>
+      <w:proofErr w:type="spellStart"/>
+      <w:r>
+        <w:t>Skeddadlefish</w:t>
+      </w:r>
+      <w:proofErr w:type="spellEnd"/>
+      <w:r>
+        <w:t>.</w:t>
+      </w:r>
+    </w:p>
+    <w:p>
+      <w:pPr>
+        <w:pStyle w:val="ListParagraph"/>
+        <w:numPr>
           <w:ilvl w:val="0"/>
           <w:numId w:val="1"/>
         </w:numPr>
@@ -123,6 +211,28 @@
       <w:pPr>
         <w:pStyle w:val="ListParagraph"/>
         <w:numPr>
+          <w:ilvl w:val="1"/>
+          <w:numId w:val="1"/>
+        </w:numPr>
+      </w:pPr>
+      <w:r>
+        <w:t xml:space="preserve">Did you know there is a whole children’s book series written about these fish? It’s called Der </w:t>
+      </w:r>
+      <w:proofErr w:type="spellStart"/>
+      <w:proofErr w:type="gramStart"/>
+      <w:r>
+        <w:t>Regenbogenfish</w:t>
+      </w:r>
+      <w:proofErr w:type="spellEnd"/>
+      <w:proofErr w:type="gramEnd"/>
+      <w:r>
+        <w:t xml:space="preserve"> and it’s written by Marcus Pfister. I kid you not, this is a real book series you can go and read, here’s the ISBN of the first part: 978-3314015441.</w:t>
+      </w:r>
+    </w:p>
+    <w:p>
+      <w:pPr>
+        <w:pStyle w:val="ListParagraph"/>
+        <w:numPr>
           <w:ilvl w:val="0"/>
           <w:numId w:val="1"/>
         </w:numPr>
@@ -149,6 +259,36 @@
       <w:pPr>
         <w:pStyle w:val="ListParagraph"/>
         <w:numPr>
+          <w:ilvl w:val="1"/>
+          <w:numId w:val="1"/>
+        </w:numPr>
+      </w:pPr>
+      <w:proofErr w:type="spellStart"/>
+      <w:r>
+        <w:t>Pargus</w:t>
+      </w:r>
+      <w:proofErr w:type="spellEnd"/>
+      <w:r>
+        <w:t xml:space="preserve"> </w:t>
+      </w:r>
+      <w:proofErr w:type="spellStart"/>
+      <w:r>
+        <w:t>Pargus</w:t>
+      </w:r>
+      <w:proofErr w:type="spellEnd"/>
+      <w:r>
+        <w:t xml:space="preserve"> </w:t>
+      </w:r>
+      <w:proofErr w:type="spellStart"/>
+      <w:r>
+        <w:t>Pargus</w:t>
+      </w:r>
+      <w:proofErr w:type="spellEnd"/>
+    </w:p>
+    <w:p>
+      <w:pPr>
+        <w:pStyle w:val="ListParagraph"/>
+        <w:numPr>
           <w:ilvl w:val="0"/>
           <w:numId w:val="1"/>
         </w:numPr>
@@ -174,7 +314,23 @@
       </w:r>
       <w:proofErr w:type="spellEnd"/>
       <w:r>
-        <w:t>. Just look for any reefs in the area and you’re bound to find some, and I heard the strait running through the eastern isles has a one particularly beautiful.</w:t>
+        <w:t xml:space="preserve">. Just look for any reefs in the area and you’re bound to find some, and I heard </w:t>
+      </w:r>
+      <w:r>
+        <w:lastRenderedPageBreak/>
+        <w:t>the strait running through the eastern isles has a one particularly beautiful.</w:t>
+      </w:r>
+    </w:p>
+    <w:p>
+      <w:pPr>
+        <w:pStyle w:val="ListParagraph"/>
+        <w:numPr>
+          <w:ilvl w:val="1"/>
+          <w:numId w:val="1"/>
+        </w:numPr>
+      </w:pPr>
+      <w:r>
+        <w:t>As silly as they might appear, Clownfish are some of the most messed up fish out there, child. I’d usually make a joke about them, but these are already a joke to nature. They are all born males, every single one, and yet they still birth new ones. It just weirds me out.</w:t>
       </w:r>
     </w:p>
     <w:p>
@@ -205,6 +361,18 @@
       <w:pPr>
         <w:pStyle w:val="ListParagraph"/>
         <w:numPr>
+          <w:ilvl w:val="1"/>
+          <w:numId w:val="1"/>
+        </w:numPr>
+      </w:pPr>
+      <w:r>
+        <w:t>600 Volts, triple of your average outlet, that’s how power of an electric eel’s shock. To this day I wonder, why hasn’t anyone made a green energy source based on these creatures?</w:t>
+      </w:r>
+    </w:p>
+    <w:p>
+      <w:pPr>
+        <w:pStyle w:val="ListParagraph"/>
+        <w:numPr>
           <w:ilvl w:val="0"/>
           <w:numId w:val="1"/>
         </w:numPr>
@@ -240,17 +408,17 @@
       <w:r>
         <w:t>.</w:t>
       </w:r>
-      <w:r>
-        <w:br/>
-      </w:r>
-      <w:r>
-        <w:br/>
-      </w:r>
-      <w:r>
-        <w:br/>
-      </w:r>
-      <w:r>
-        <w:br/>
+    </w:p>
+    <w:p>
+      <w:pPr>
+        <w:pStyle w:val="ListParagraph"/>
+        <w:numPr>
+          <w:ilvl w:val="1"/>
+          <w:numId w:val="1"/>
+        </w:numPr>
+      </w:pPr>
+      <w:r>
+        <w:t>The unique shape of this animal’s skull makes it able to see in the full 360 degrees around it. That must be so overwhelming for their little brains. I bet that’s why they have a reputation for being such dummies.</w:t>
       </w:r>
     </w:p>
     <w:p>
@@ -262,23 +430,147 @@
         </w:numPr>
       </w:pPr>
       <w:r>
+        <w:t>Chunky tuna</w:t>
+      </w:r>
+    </w:p>
+    <w:p>
+      <w:pPr>
+        <w:pStyle w:val="ListParagraph"/>
+        <w:numPr>
+          <w:ilvl w:val="1"/>
+          <w:numId w:val="1"/>
+        </w:numPr>
+      </w:pPr>
+      <w:r>
+        <w:t>These guys are so big that they can’t comfortably swim between the isles, so they mostly keep to the outside of the archipelago. Go far to the north, south, east, or west</w:t>
+      </w:r>
+      <w:r>
+        <w:t xml:space="preserve"> and the ocean will be full of these. Just don’t get your ship *chunked* by the huge ocean waves, heh.</w:t>
+      </w:r>
+    </w:p>
+    <w:p>
+      <w:pPr>
+        <w:pStyle w:val="ListParagraph"/>
+        <w:numPr>
+          <w:ilvl w:val="1"/>
+          <w:numId w:val="1"/>
+        </w:numPr>
+      </w:pPr>
+      <w:r>
+        <w:t xml:space="preserve">Due to their size, exquisite taste and quick reproduction tunas are one of the </w:t>
+      </w:r>
+      <w:proofErr w:type="gramStart"/>
+      <w:r>
+        <w:t>most commonly eaten</w:t>
+      </w:r>
+      <w:proofErr w:type="gramEnd"/>
+      <w:r>
+        <w:t xml:space="preserve"> fishes in the world. Nearly 36,000 metric tonnes are of them are fished every year!</w:t>
+      </w:r>
+    </w:p>
+    <w:p>
+      <w:pPr>
+        <w:pStyle w:val="ListParagraph"/>
+        <w:numPr>
+          <w:ilvl w:val="0"/>
+          <w:numId w:val="1"/>
+        </w:numPr>
+      </w:pPr>
+      <w:proofErr w:type="spellStart"/>
+      <w:r>
+        <w:t>Voidfish</w:t>
+      </w:r>
+      <w:proofErr w:type="spellEnd"/>
+    </w:p>
+    <w:p>
+      <w:pPr>
+        <w:pStyle w:val="ListParagraph"/>
+        <w:numPr>
+          <w:ilvl w:val="1"/>
+          <w:numId w:val="1"/>
+        </w:numPr>
+      </w:pPr>
+      <w:r>
+        <w:t xml:space="preserve">Well, child, I’m afraid the </w:t>
+      </w:r>
+      <w:proofErr w:type="spellStart"/>
+      <w:r>
+        <w:t>V</w:t>
+      </w:r>
+      <w:r>
+        <w:t>oidfish</w:t>
+      </w:r>
+      <w:proofErr w:type="spellEnd"/>
+      <w:r>
+        <w:t xml:space="preserve"> is more of a local legend rather than reality. I’ve never seen one with my own eyes and the tales I’ve heard, they’re… well… inconsistent to say the least. Just don’t let the search for it *suck* you in, heh.</w:t>
+      </w:r>
+    </w:p>
+    <w:p>
+      <w:pPr>
+        <w:pStyle w:val="ListParagraph"/>
+        <w:numPr>
+          <w:ilvl w:val="1"/>
+          <w:numId w:val="1"/>
+        </w:numPr>
+      </w:pPr>
+      <w:r>
+        <w:t xml:space="preserve">HOLY *$&gt;%! Is that an actual </w:t>
+      </w:r>
+      <w:proofErr w:type="spellStart"/>
+      <w:r>
+        <w:t>Voidfish</w:t>
+      </w:r>
+      <w:proofErr w:type="spellEnd"/>
+      <w:r>
+        <w:t xml:space="preserve">?! Like a real one?! Not a carp painted </w:t>
+      </w:r>
+      <w:proofErr w:type="gramStart"/>
+      <w:r>
+        <w:t>black?</w:t>
+      </w:r>
+      <w:proofErr w:type="gramEnd"/>
+      <w:r>
+        <w:t xml:space="preserve"> I must take it to the mainland on the nearest occasion to hand it over to the proper authorities to have it studied.</w:t>
+      </w:r>
+    </w:p>
+    <w:p>
+      <w:pPr>
+        <w:pStyle w:val="ListParagraph"/>
+        <w:numPr>
+          <w:ilvl w:val="0"/>
+          <w:numId w:val="1"/>
+        </w:numPr>
+      </w:pPr>
+      <w:r>
+        <w:t>Whale shark</w:t>
+      </w:r>
+    </w:p>
+    <w:p>
+      <w:pPr>
+        <w:pStyle w:val="ListParagraph"/>
+        <w:numPr>
+          <w:ilvl w:val="1"/>
+          <w:numId w:val="1"/>
+        </w:numPr>
+      </w:pPr>
+      <w:r>
+        <w:t xml:space="preserve">I think this is more about it finding you and not the other way around. It’s the apex predator of the sea, my child, this is no joking matter. But if you </w:t>
+      </w:r>
+      <w:r>
         <w:lastRenderedPageBreak/>
-        <w:t>Chunky tuna</w:t>
-      </w:r>
-    </w:p>
-    <w:p>
-      <w:pPr>
-        <w:pStyle w:val="ListParagraph"/>
-        <w:numPr>
-          <w:ilvl w:val="1"/>
-          <w:numId w:val="1"/>
-        </w:numPr>
-      </w:pPr>
-      <w:r>
-        <w:t>These guys are so big that they can’t comfortably swim between the isles, so they mostly keep to the outside of the archipelago. Go far to the north, south, east, or west</w:t>
-      </w:r>
-      <w:r>
-        <w:t xml:space="preserve"> and the ocean will be full of these. Just don’t get your ship *chunked* by the huge ocean waves, heh.</w:t>
+        <w:t>are dead set on finding it, I suggest looking in areas with a lot of other, often smaller fish – its hunting grounds.</w:t>
+      </w:r>
+    </w:p>
+    <w:p>
+      <w:pPr>
+        <w:pStyle w:val="ListParagraph"/>
+        <w:numPr>
+          <w:ilvl w:val="1"/>
+          <w:numId w:val="1"/>
+        </w:numPr>
+      </w:pPr>
+      <w:r>
+        <w:t>Ahh, so you caught the real deal? Was it dangerous? They can smell blood from up to 5 kilometres away after all! Did you also know that it’s the only species of shark to be warm-blooded? They even have special heat generating muscles.</w:t>
       </w:r>
     </w:p>
     <w:p>
@@ -289,55 +581,227 @@
           <w:numId w:val="1"/>
         </w:numPr>
       </w:pPr>
+      <w:r>
+        <w:t>Narwhal</w:t>
+      </w:r>
+    </w:p>
+    <w:p>
+      <w:pPr>
+        <w:pStyle w:val="ListParagraph"/>
+        <w:numPr>
+          <w:ilvl w:val="1"/>
+          <w:numId w:val="1"/>
+        </w:numPr>
+      </w:pPr>
+      <w:r>
+        <w:rPr>
+          <w:rFonts w:ascii="Segoe UI Symbol" w:hAnsi="Segoe UI Symbol" w:cs="Segoe UI Symbol"/>
+        </w:rPr>
+        <w:t xml:space="preserve">I think I’ve seen a </w:t>
+      </w:r>
+      <w:proofErr w:type="gramStart"/>
+      <w:r>
+        <w:rPr>
+          <w:rFonts w:ascii="Segoe UI Symbol" w:hAnsi="Segoe UI Symbol" w:cs="Segoe UI Symbol"/>
+        </w:rPr>
+        <w:t>pretty big</w:t>
+      </w:r>
+      <w:proofErr w:type="gramEnd"/>
+      <w:r>
+        <w:rPr>
+          <w:rFonts w:ascii="Segoe UI Symbol" w:hAnsi="Segoe UI Symbol" w:cs="Segoe UI Symbol"/>
+        </w:rPr>
+        <w:t xml:space="preserve"> school of these arrive </w:t>
+      </w:r>
+      <w:r>
+        <w:rPr>
+          <w:rFonts w:ascii="Segoe UI Symbol" w:hAnsi="Segoe UI Symbol" w:cs="Segoe UI Symbol"/>
+        </w:rPr>
+        <w:t>at our archipelago from the far east recently. I’d search just outside, as far to the right as the waves allow you to. Hope you don’t hit any *</w:t>
+      </w:r>
       <w:proofErr w:type="spellStart"/>
       <w:r>
-        <w:t>Voidfish</w:t>
+        <w:rPr>
+          <w:rFonts w:ascii="Segoe UI Symbol" w:hAnsi="Segoe UI Symbol" w:cs="Segoe UI Symbol"/>
+        </w:rPr>
+        <w:t>nar</w:t>
       </w:r>
       <w:proofErr w:type="spellEnd"/>
-    </w:p>
-    <w:p>
-      <w:pPr>
-        <w:pStyle w:val="ListParagraph"/>
-        <w:numPr>
-          <w:ilvl w:val="1"/>
-          <w:numId w:val="1"/>
-        </w:numPr>
-      </w:pPr>
-      <w:r>
-        <w:t xml:space="preserve">Well, child, I’m afraid the </w:t>
+      <w:r>
+        <w:rPr>
+          <w:rFonts w:ascii="Segoe UI Symbol" w:hAnsi="Segoe UI Symbol" w:cs="Segoe UI Symbol"/>
+        </w:rPr>
+        <w:t>-walls* on your journey! Heh.</w:t>
+      </w:r>
+    </w:p>
+    <w:p>
+      <w:pPr>
+        <w:pStyle w:val="ListParagraph"/>
+        <w:numPr>
+          <w:ilvl w:val="1"/>
+          <w:numId w:val="1"/>
+        </w:numPr>
+        <w:rPr>
+          <w:rFonts w:ascii="Segoe UI Symbol" w:hAnsi="Segoe UI Symbol" w:cs="Segoe UI Symbol"/>
+        </w:rPr>
+      </w:pPr>
+      <w:r>
+        <w:rPr>
+          <w:rFonts w:ascii="Segoe UI Symbol" w:hAnsi="Segoe UI Symbol" w:cs="Segoe UI Symbol"/>
+        </w:rPr>
+        <w:t>♪</w:t>
+      </w:r>
+      <w:r>
+        <w:t xml:space="preserve"> </w:t>
+      </w:r>
+      <w:r>
+        <w:rPr>
+          <w:rFonts w:ascii="Segoe UI Symbol" w:hAnsi="Segoe UI Symbol" w:cs="Segoe UI Symbol"/>
+        </w:rPr>
+        <w:t xml:space="preserve">Narwhals, narwhals, </w:t>
       </w:r>
       <w:proofErr w:type="spellStart"/>
       <w:r>
-        <w:t>voidfish</w:t>
+        <w:rPr>
+          <w:rFonts w:ascii="Segoe UI Symbol" w:hAnsi="Segoe UI Symbol" w:cs="Segoe UI Symbol"/>
+        </w:rPr>
+        <w:t>swimmin</w:t>
       </w:r>
       <w:proofErr w:type="spellEnd"/>
       <w:r>
-        <w:t xml:space="preserve"> is more of a local legend rather than reality. I’ve never seen one with my own eyes and the tales I’ve heard, they’re… well… inconsistent to say the least. Just don’t let the search for it *suck* you in, heh.</w:t>
-      </w:r>
-    </w:p>
-    <w:p>
-      <w:pPr>
-        <w:pStyle w:val="ListParagraph"/>
-        <w:numPr>
-          <w:ilvl w:val="0"/>
-          <w:numId w:val="1"/>
-        </w:numPr>
-      </w:pPr>
-      <w:r>
-        <w:t>Whale shark</w:t>
-      </w:r>
-    </w:p>
-    <w:p>
-      <w:pPr>
-        <w:pStyle w:val="ListParagraph"/>
-        <w:numPr>
-          <w:ilvl w:val="0"/>
-          <w:numId w:val="1"/>
-        </w:numPr>
-      </w:pPr>
-      <w:r>
-        <w:t>Narwhal</w:t>
-      </w:r>
+        <w:rPr>
+          <w:rFonts w:ascii="Segoe UI Symbol" w:hAnsi="Segoe UI Symbol" w:cs="Segoe UI Symbol"/>
+        </w:rPr>
+        <w:t>' in the ocean</w:t>
+      </w:r>
+      <w:r>
+        <w:rPr>
+          <w:rFonts w:ascii="Segoe UI Symbol" w:hAnsi="Segoe UI Symbol" w:cs="Segoe UI Symbol"/>
+        </w:rPr>
+        <w:t xml:space="preserve"> </w:t>
+      </w:r>
+      <w:r>
+        <w:rPr>
+          <w:rFonts w:ascii="Segoe UI Symbol" w:hAnsi="Segoe UI Symbol" w:cs="Segoe UI Symbol"/>
+        </w:rPr>
+        <w:t>Causin' a commotio</w:t>
+      </w:r>
+      <w:r>
+        <w:rPr>
+          <w:rFonts w:ascii="Segoe UI Symbol" w:hAnsi="Segoe UI Symbol" w:cs="Segoe UI Symbol"/>
+        </w:rPr>
+        <w:t xml:space="preserve">n </w:t>
+      </w:r>
+      <w:proofErr w:type="spellStart"/>
+      <w:r>
+        <w:rPr>
+          <w:rFonts w:ascii="Segoe UI Symbol" w:hAnsi="Segoe UI Symbol" w:cs="Segoe UI Symbol"/>
+        </w:rPr>
+        <w:t>'cause</w:t>
+      </w:r>
+      <w:proofErr w:type="spellEnd"/>
+      <w:r>
+        <w:rPr>
+          <w:rFonts w:ascii="Segoe UI Symbol" w:hAnsi="Segoe UI Symbol" w:cs="Segoe UI Symbol"/>
+        </w:rPr>
+        <w:t xml:space="preserve"> they are so awesome</w:t>
+      </w:r>
+      <w:r>
+        <w:rPr>
+          <w:rFonts w:ascii="Segoe UI Symbol" w:hAnsi="Segoe UI Symbol" w:cs="Segoe UI Symbol"/>
+        </w:rPr>
+        <w:t xml:space="preserve"> </w:t>
+      </w:r>
+      <w:r>
+        <w:rPr>
+          <w:rFonts w:ascii="Segoe UI Symbol" w:hAnsi="Segoe UI Symbol" w:cs="Segoe UI Symbol"/>
+        </w:rPr>
+        <w:t xml:space="preserve">Narwhals, narwhals, </w:t>
+      </w:r>
+      <w:proofErr w:type="spellStart"/>
+      <w:r>
+        <w:rPr>
+          <w:rFonts w:ascii="Segoe UI Symbol" w:hAnsi="Segoe UI Symbol" w:cs="Segoe UI Symbol"/>
+        </w:rPr>
+        <w:t>swimmin</w:t>
+      </w:r>
+      <w:proofErr w:type="spellEnd"/>
+      <w:r>
+        <w:rPr>
+          <w:rFonts w:ascii="Segoe UI Symbol" w:hAnsi="Segoe UI Symbol" w:cs="Segoe UI Symbol"/>
+        </w:rPr>
+        <w:t>' in the ocean</w:t>
+      </w:r>
+      <w:r>
+        <w:rPr>
+          <w:rFonts w:ascii="Segoe UI Symbol" w:hAnsi="Segoe UI Symbol" w:cs="Segoe UI Symbol"/>
+        </w:rPr>
+        <w:t xml:space="preserve"> </w:t>
+      </w:r>
+      <w:r>
+        <w:rPr>
+          <w:rFonts w:ascii="Segoe UI Symbol" w:hAnsi="Segoe UI Symbol" w:cs="Segoe UI Symbol"/>
+        </w:rPr>
+        <w:t xml:space="preserve">Pretty big and </w:t>
+      </w:r>
+      <w:proofErr w:type="gramStart"/>
+      <w:r>
+        <w:rPr>
+          <w:rFonts w:ascii="Segoe UI Symbol" w:hAnsi="Segoe UI Symbol" w:cs="Segoe UI Symbol"/>
+        </w:rPr>
+        <w:t>pretty white</w:t>
+      </w:r>
+      <w:proofErr w:type="gramEnd"/>
+      <w:r>
+        <w:rPr>
+          <w:rFonts w:ascii="Segoe UI Symbol" w:hAnsi="Segoe UI Symbol" w:cs="Segoe UI Symbol"/>
+        </w:rPr>
+        <w:t>, they beat a polar bear in a fight</w:t>
+      </w:r>
+      <w:r>
+        <w:rPr>
+          <w:rFonts w:ascii="Segoe UI Symbol" w:hAnsi="Segoe UI Symbol" w:cs="Segoe UI Symbol"/>
+        </w:rPr>
+        <w:t xml:space="preserve"> </w:t>
+      </w:r>
+      <w:r>
+        <w:rPr>
+          <w:rFonts w:ascii="Segoe UI Symbol" w:hAnsi="Segoe UI Symbol" w:cs="Segoe UI Symbol"/>
+        </w:rPr>
+        <w:t>Like an</w:t>
+      </w:r>
+      <w:r>
+        <w:rPr>
+          <w:rFonts w:ascii="Segoe UI Symbol" w:hAnsi="Segoe UI Symbol" w:cs="Segoe UI Symbol"/>
+        </w:rPr>
+        <w:t xml:space="preserve"> </w:t>
+      </w:r>
+      <w:r>
+        <w:rPr>
+          <w:rFonts w:ascii="Segoe UI Symbol" w:hAnsi="Segoe UI Symbol" w:cs="Segoe UI Symbol"/>
+        </w:rPr>
+        <w:t>underwater unicorn, they've got a kick-ass facial horn</w:t>
+      </w:r>
+      <w:r>
+        <w:rPr>
+          <w:rFonts w:ascii="Segoe UI Symbol" w:hAnsi="Segoe UI Symbol" w:cs="Segoe UI Symbol"/>
+        </w:rPr>
+        <w:t xml:space="preserve"> </w:t>
+      </w:r>
+      <w:r>
+        <w:rPr>
+          <w:rFonts w:ascii="Segoe UI Symbol" w:hAnsi="Segoe UI Symbol" w:cs="Segoe UI Symbol"/>
+        </w:rPr>
+        <w:t xml:space="preserve">They're the Jedi of the sea, (They stop Cthulhu eating </w:t>
+      </w:r>
+      <w:proofErr w:type="gramStart"/>
+      <w:r>
+        <w:rPr>
+          <w:rFonts w:ascii="Segoe UI Symbol" w:hAnsi="Segoe UI Symbol" w:cs="Segoe UI Symbol"/>
+        </w:rPr>
+        <w:t>ye)♪</w:t>
+      </w:r>
+      <w:proofErr w:type="gramEnd"/>
     </w:p>
     <w:sectPr>
       <w:pgSz w:w="11906" w:h="16838"/>
@@ -1073,7 +1537,6 @@
   <w:style w:type="character" w:default="1" w:styleId="DefaultParagraphFont">
     <w:name w:val="Default Paragraph Font"/>
     <w:uiPriority w:val="1"/>
-    <w:semiHidden/>
     <w:unhideWhenUsed/>
   </w:style>
   <w:style w:type="table" w:default="1" w:styleId="TableNormal">
@@ -1385,6 +1848,29 @@
       <w:smallCaps/>
       <w:color w:val="0F4761" w:themeColor="accent1" w:themeShade="BF"/>
       <w:spacing w:val="5"/>
+    </w:rPr>
+  </w:style>
+  <w:style w:type="character" w:styleId="Hyperlink">
+    <w:name w:val="Hyperlink"/>
+    <w:basedOn w:val="DefaultParagraphFont"/>
+    <w:uiPriority w:val="99"/>
+    <w:unhideWhenUsed/>
+    <w:rsid w:val="00920A4D"/>
+    <w:rPr>
+      <w:color w:val="467886" w:themeColor="hyperlink"/>
+      <w:u w:val="single"/>
+    </w:rPr>
+  </w:style>
+  <w:style w:type="character" w:styleId="UnresolvedMention">
+    <w:name w:val="Unresolved Mention"/>
+    <w:basedOn w:val="DefaultParagraphFont"/>
+    <w:uiPriority w:val="99"/>
+    <w:semiHidden/>
+    <w:unhideWhenUsed/>
+    <w:rsid w:val="00920A4D"/>
+    <w:rPr>
+      <w:color w:val="605E5C"/>
+      <w:shd w:val="clear" w:color="auto" w:fill="E1DFDD"/>
     </w:rPr>
   </w:style>
 </w:styles>

</xml_diff>

<commit_message>
an update to the sacred texts
</commit_message>
<xml_diff>
--- a/Assets/Docs/Gooberfish.docx
+++ b/Assets/Docs/Gooberfish.docx
@@ -83,7 +83,35 @@
         </w:numPr>
       </w:pPr>
       <w:r>
-        <w:t>Carps are relatively common in the area, a bit weird you’d need help finding them. But alas, if you aren’t *baiting* me right now,</w:t>
+        <w:t xml:space="preserve">Carps are relatively common in the area, a bit weird you’d need help finding them. But alas, if you aren’t </w:t>
+      </w:r>
+      <w:r>
+        <w:t>&lt;</w:t>
+      </w:r>
+      <w:proofErr w:type="spellStart"/>
+      <w:r>
+        <w:t>i</w:t>
+      </w:r>
+      <w:proofErr w:type="spellEnd"/>
+      <w:r>
+        <w:t>&gt;</w:t>
+      </w:r>
+      <w:r>
+        <w:t>baiting</w:t>
+      </w:r>
+      <w:r>
+        <w:t>&lt;/</w:t>
+      </w:r>
+      <w:proofErr w:type="spellStart"/>
+      <w:r>
+        <w:t>i</w:t>
+      </w:r>
+      <w:proofErr w:type="spellEnd"/>
+      <w:r>
+        <w:t>&gt;</w:t>
+      </w:r>
+      <w:r>
+        <w:t xml:space="preserve"> me right now,</w:t>
       </w:r>
       <w:r>
         <w:t xml:space="preserve"> heh,</w:t>
@@ -252,7 +280,38 @@
         </w:numPr>
       </w:pPr>
       <w:r>
-        <w:t>A bit of a rarer delicacy around these parts, though I’m *shore*, heh, that if you look close to the coast, in the shallow waters around the isles, you’ll run into a few.</w:t>
+        <w:t xml:space="preserve">A bit of a rarer delicacy around these parts, though I’m </w:t>
+      </w:r>
+      <w:r>
+        <w:t>&lt;</w:t>
+      </w:r>
+      <w:proofErr w:type="spellStart"/>
+      <w:r>
+        <w:t>i</w:t>
+      </w:r>
+      <w:proofErr w:type="spellEnd"/>
+      <w:r>
+        <w:t>&gt;</w:t>
+      </w:r>
+      <w:r>
+        <w:t>shore</w:t>
+      </w:r>
+      <w:r>
+        <w:t>&lt;</w:t>
+      </w:r>
+      <w:r>
+        <w:t>/</w:t>
+      </w:r>
+      <w:proofErr w:type="spellStart"/>
+      <w:r>
+        <w:t>i</w:t>
+      </w:r>
+      <w:proofErr w:type="spellEnd"/>
+      <w:r>
+        <w:t>&gt;</w:t>
+      </w:r>
+      <w:r>
+        <w:t>, heh, that if you look close to the coast, in the shallow waters around the isles, you’ll run into a few.</w:t>
       </w:r>
     </w:p>
     <w:p>
@@ -306,7 +365,38 @@
         </w:numPr>
       </w:pPr>
       <w:r>
-        <w:t xml:space="preserve">Now, I understand why you’d need help finding the clownfish. They’re tiny, sneaky and pack themselves into coral like real *clowns*, heh </w:t>
+        <w:t xml:space="preserve">Now, I understand why you’d need help finding the clownfish. They’re tiny, sneaky and pack themselves into coral like real </w:t>
+      </w:r>
+      <w:r>
+        <w:t>&lt;</w:t>
+      </w:r>
+      <w:proofErr w:type="spellStart"/>
+      <w:r>
+        <w:t>i</w:t>
+      </w:r>
+      <w:proofErr w:type="spellEnd"/>
+      <w:r>
+        <w:t>&gt;</w:t>
+      </w:r>
+      <w:r>
+        <w:t>clowns</w:t>
+      </w:r>
+      <w:r>
+        <w:t>&lt;</w:t>
+      </w:r>
+      <w:r>
+        <w:t>/</w:t>
+      </w:r>
+      <w:proofErr w:type="spellStart"/>
+      <w:r>
+        <w:t>i</w:t>
+      </w:r>
+      <w:proofErr w:type="spellEnd"/>
+      <w:r>
+        <w:t>&gt;</w:t>
+      </w:r>
+      <w:r>
+        <w:t xml:space="preserve">, heh </w:t>
       </w:r>
       <w:proofErr w:type="spellStart"/>
       <w:r>
@@ -314,11 +404,11 @@
       </w:r>
       <w:proofErr w:type="spellEnd"/>
       <w:r>
-        <w:t xml:space="preserve">. Just look for any reefs in the area and you’re bound to find some, and I heard </w:t>
+        <w:t xml:space="preserve">. Just look for any reefs in the area and you’re bound to find some, and I </w:t>
       </w:r>
       <w:r>
         <w:lastRenderedPageBreak/>
-        <w:t>the strait running through the eastern isles has a one particularly beautiful.</w:t>
+        <w:t>heard the strait running through the eastern isles has a one particularly beautiful.</w:t>
       </w:r>
     </w:p>
     <w:p>
@@ -354,7 +444,38 @@
         </w:numPr>
       </w:pPr>
       <w:r>
-        <w:t>Now this might be a bit of a *shock*, but I’ve seen these pretty much only twice in my time around here. It’s not a guarantee but I’d either search between the 2 western islands, or just above the one to the east, with the reef.</w:t>
+        <w:t xml:space="preserve">Now this might be a bit of a </w:t>
+      </w:r>
+      <w:r>
+        <w:t>&lt;</w:t>
+      </w:r>
+      <w:proofErr w:type="spellStart"/>
+      <w:r>
+        <w:t>i</w:t>
+      </w:r>
+      <w:proofErr w:type="spellEnd"/>
+      <w:r>
+        <w:t>&gt;</w:t>
+      </w:r>
+      <w:r>
+        <w:t>shock</w:t>
+      </w:r>
+      <w:r>
+        <w:t>&lt;</w:t>
+      </w:r>
+      <w:r>
+        <w:t>/</w:t>
+      </w:r>
+      <w:proofErr w:type="spellStart"/>
+      <w:r>
+        <w:t>i</w:t>
+      </w:r>
+      <w:proofErr w:type="spellEnd"/>
+      <w:r>
+        <w:t>&gt;</w:t>
+      </w:r>
+      <w:r>
+        <w:t>, but I’ve seen these pretty much only twice in my time around here. It’s not a guarantee but I’d either search between the 2 western islands, or just above the one to the east, with the reef.</w:t>
       </w:r>
     </w:p>
     <w:p>
@@ -398,7 +519,38 @@
       </w:r>
       <w:proofErr w:type="gramEnd"/>
       <w:r>
-        <w:t xml:space="preserve">, so these guys prefer to avoid land. If you look on the open waters some might just take you for a *nail*, </w:t>
+        <w:t xml:space="preserve">, so these guys prefer to avoid land. If you look on the open waters some might just take you for a </w:t>
+      </w:r>
+      <w:r>
+        <w:t>&lt;</w:t>
+      </w:r>
+      <w:proofErr w:type="spellStart"/>
+      <w:r>
+        <w:t>i</w:t>
+      </w:r>
+      <w:proofErr w:type="spellEnd"/>
+      <w:r>
+        <w:t>&gt;</w:t>
+      </w:r>
+      <w:r>
+        <w:t>nail</w:t>
+      </w:r>
+      <w:r>
+        <w:t>&lt;</w:t>
+      </w:r>
+      <w:r>
+        <w:t>/</w:t>
+      </w:r>
+      <w:proofErr w:type="spellStart"/>
+      <w:r>
+        <w:t>i</w:t>
+      </w:r>
+      <w:proofErr w:type="spellEnd"/>
+      <w:r>
+        <w:t>&gt;</w:t>
+      </w:r>
+      <w:r>
+        <w:t xml:space="preserve">, </w:t>
       </w:r>
       <w:proofErr w:type="spellStart"/>
       <w:r>
@@ -445,7 +597,38 @@
         <w:t>These guys are so big that they can’t comfortably swim between the isles, so they mostly keep to the outside of the archipelago. Go far to the north, south, east, or west</w:t>
       </w:r>
       <w:r>
-        <w:t xml:space="preserve"> and the ocean will be full of these. Just don’t get your ship *chunked* by the huge ocean waves, heh.</w:t>
+        <w:t xml:space="preserve"> and the ocean will be full of these. Just don’t get your ship </w:t>
+      </w:r>
+      <w:r>
+        <w:t>&lt;</w:t>
+      </w:r>
+      <w:proofErr w:type="spellStart"/>
+      <w:r>
+        <w:t>i</w:t>
+      </w:r>
+      <w:proofErr w:type="spellEnd"/>
+      <w:r>
+        <w:t>&gt;</w:t>
+      </w:r>
+      <w:r>
+        <w:t>chunked</w:t>
+      </w:r>
+      <w:r>
+        <w:t>&lt;</w:t>
+      </w:r>
+      <w:r>
+        <w:t>/</w:t>
+      </w:r>
+      <w:proofErr w:type="spellStart"/>
+      <w:r>
+        <w:t>i</w:t>
+      </w:r>
+      <w:proofErr w:type="spellEnd"/>
+      <w:r>
+        <w:t>&gt;</w:t>
+      </w:r>
+      <w:r>
+        <w:t xml:space="preserve"> by the huge ocean waves, heh.</w:t>
       </w:r>
     </w:p>
     <w:p>
@@ -502,7 +685,38 @@
       </w:r>
       <w:proofErr w:type="spellEnd"/>
       <w:r>
-        <w:t xml:space="preserve"> is more of a local legend rather than reality. I’ve never seen one with my own eyes and the tales I’ve heard, they’re… well… inconsistent to say the least. Just don’t let the search for it *suck* you in, heh.</w:t>
+        <w:t xml:space="preserve"> is more of a local legend rather than reality. I’ve never seen one with my own eyes and the tales I’ve heard, they’re… well… inconsistent to say the least. Just don’t let the search for it </w:t>
+      </w:r>
+      <w:r>
+        <w:t>&lt;</w:t>
+      </w:r>
+      <w:proofErr w:type="spellStart"/>
+      <w:r>
+        <w:t>i</w:t>
+      </w:r>
+      <w:proofErr w:type="spellEnd"/>
+      <w:r>
+        <w:t>&gt;</w:t>
+      </w:r>
+      <w:r>
+        <w:t>suck</w:t>
+      </w:r>
+      <w:r>
+        <w:t>&lt;</w:t>
+      </w:r>
+      <w:r>
+        <w:t>/</w:t>
+      </w:r>
+      <w:proofErr w:type="spellStart"/>
+      <w:r>
+        <w:t>i</w:t>
+      </w:r>
+      <w:proofErr w:type="spellEnd"/>
+      <w:r>
+        <w:t>&gt;</w:t>
+      </w:r>
+      <w:r>
+        <w:t xml:space="preserve"> you in, heh.</w:t>
       </w:r>
     </w:p>
     <w:p>
@@ -617,7 +831,18 @@
         <w:rPr>
           <w:rFonts w:ascii="Segoe UI Symbol" w:hAnsi="Segoe UI Symbol" w:cs="Segoe UI Symbol"/>
         </w:rPr>
-        <w:t>at our archipelago from the far east recently. I’d search just outside, as far to the right as the waves allow you to. Hope you don’t hit any *</w:t>
+        <w:t xml:space="preserve">at our archipelago from the far east recently. I’d search just outside, as far to the right as the waves allow you to. Hope you don’t hit any </w:t>
+      </w:r>
+      <w:r>
+        <w:t>&lt;</w:t>
+      </w:r>
+      <w:proofErr w:type="spellStart"/>
+      <w:r>
+        <w:t>i</w:t>
+      </w:r>
+      <w:proofErr w:type="spellEnd"/>
+      <w:r>
+        <w:t>&gt;</w:t>
       </w:r>
       <w:proofErr w:type="spellStart"/>
       <w:r>
@@ -631,7 +856,27 @@
         <w:rPr>
           <w:rFonts w:ascii="Segoe UI Symbol" w:hAnsi="Segoe UI Symbol" w:cs="Segoe UI Symbol"/>
         </w:rPr>
-        <w:t>-walls* on your journey! Heh.</w:t>
+        <w:t>-walls</w:t>
+      </w:r>
+      <w:r>
+        <w:t>&lt;</w:t>
+      </w:r>
+      <w:r>
+        <w:t>/</w:t>
+      </w:r>
+      <w:proofErr w:type="spellStart"/>
+      <w:r>
+        <w:t>i</w:t>
+      </w:r>
+      <w:proofErr w:type="spellEnd"/>
+      <w:r>
+        <w:t>&gt;</w:t>
+      </w:r>
+      <w:r>
+        <w:rPr>
+          <w:rFonts w:ascii="Segoe UI Symbol" w:hAnsi="Segoe UI Symbol" w:cs="Segoe UI Symbol"/>
+        </w:rPr>
+        <w:t xml:space="preserve"> on your journey! Heh.</w:t>
       </w:r>
     </w:p>
     <w:p>
@@ -1537,6 +1782,7 @@
   <w:style w:type="character" w:default="1" w:styleId="DefaultParagraphFont">
     <w:name w:val="Default Paragraph Font"/>
     <w:uiPriority w:val="1"/>
+    <w:semiHidden/>
     <w:unhideWhenUsed/>
   </w:style>
   <w:style w:type="table" w:default="1" w:styleId="TableNormal">

</xml_diff>